<commit_message>
cập nhật tài liệu quản lý cấu hình
</commit_message>
<xml_diff>
--- a/Documents/Kế hoạch quản lí cấu hình v2.0.docx
+++ b/Documents/Kế hoạch quản lí cấu hình v2.0.docx
@@ -930,11 +930,24 @@
                 <w:rFonts w:ascii="Arial" w:hAnsi="Arial" w:cs="Arial"/>
                 <w:b/>
                 <w:color w:val="141823"/>
-                <w:sz w:val="32"/>
-                <w:szCs w:val="32"/>
+                <w:sz w:val="24"/>
+                <w:szCs w:val="24"/>
                 <w:shd w:val="clear" w:color="auto" w:fill="FFFFFF"/>
+                <w:lang w:val="en-US"/>
               </w:rPr>
             </w:pPr>
+            <w:r>
+              <w:rPr>
+                <w:rFonts w:ascii="Arial" w:hAnsi="Arial" w:cs="Arial"/>
+                <w:b/>
+                <w:color w:val="141823"/>
+                <w:sz w:val="24"/>
+                <w:szCs w:val="24"/>
+                <w:shd w:val="clear" w:color="auto" w:fill="FFFFFF"/>
+                <w:lang w:val="en-US"/>
+              </w:rPr>
+              <w:t>11/10/2015</w:t>
+            </w:r>
           </w:p>
         </w:tc>
         <w:tc>
@@ -948,11 +961,24 @@
                 <w:rFonts w:ascii="Arial" w:hAnsi="Arial" w:cs="Arial"/>
                 <w:b/>
                 <w:color w:val="141823"/>
-                <w:sz w:val="32"/>
-                <w:szCs w:val="32"/>
+                <w:sz w:val="24"/>
+                <w:szCs w:val="24"/>
                 <w:shd w:val="clear" w:color="auto" w:fill="FFFFFF"/>
+                <w:lang w:val="en-US"/>
               </w:rPr>
             </w:pPr>
+            <w:r>
+              <w:rPr>
+                <w:rFonts w:ascii="Arial" w:hAnsi="Arial" w:cs="Arial"/>
+                <w:b/>
+                <w:color w:val="141823"/>
+                <w:sz w:val="24"/>
+                <w:szCs w:val="24"/>
+                <w:shd w:val="clear" w:color="auto" w:fill="FFFFFF"/>
+                <w:lang w:val="en-US"/>
+              </w:rPr>
+              <w:t>3.0</w:t>
+            </w:r>
           </w:p>
         </w:tc>
         <w:tc>
@@ -966,11 +992,24 @@
                 <w:rFonts w:ascii="Arial" w:hAnsi="Arial" w:cs="Arial"/>
                 <w:b/>
                 <w:color w:val="141823"/>
-                <w:sz w:val="32"/>
-                <w:szCs w:val="32"/>
+                <w:sz w:val="24"/>
+                <w:szCs w:val="24"/>
                 <w:shd w:val="clear" w:color="auto" w:fill="FFFFFF"/>
+                <w:lang w:val="en-US"/>
               </w:rPr>
             </w:pPr>
+            <w:r>
+              <w:rPr>
+                <w:rFonts w:ascii="Arial" w:hAnsi="Arial" w:cs="Arial"/>
+                <w:b/>
+                <w:color w:val="141823"/>
+                <w:sz w:val="24"/>
+                <w:szCs w:val="24"/>
+                <w:shd w:val="clear" w:color="auto" w:fill="FFFFFF"/>
+                <w:lang w:val="en-US"/>
+              </w:rPr>
+              <w:t>Cập nhật nơi lưu trữ</w:t>
+            </w:r>
           </w:p>
         </w:tc>
         <w:tc>
@@ -984,11 +1023,24 @@
                 <w:rFonts w:ascii="Arial" w:hAnsi="Arial" w:cs="Arial"/>
                 <w:b/>
                 <w:color w:val="141823"/>
-                <w:sz w:val="32"/>
-                <w:szCs w:val="32"/>
+                <w:sz w:val="24"/>
+                <w:szCs w:val="24"/>
                 <w:shd w:val="clear" w:color="auto" w:fill="FFFFFF"/>
+                <w:lang w:val="en-US"/>
               </w:rPr>
             </w:pPr>
+            <w:r>
+              <w:rPr>
+                <w:rFonts w:ascii="Arial" w:hAnsi="Arial" w:cs="Arial"/>
+                <w:b/>
+                <w:color w:val="141823"/>
+                <w:sz w:val="24"/>
+                <w:szCs w:val="24"/>
+                <w:shd w:val="clear" w:color="auto" w:fill="FFFFFF"/>
+                <w:lang w:val="en-US"/>
+              </w:rPr>
+              <w:t>Trần Trọng Thanh Tùng</w:t>
+            </w:r>
           </w:p>
         </w:tc>
       </w:tr>
@@ -2581,22 +2633,11 @@
       <w:pPr>
         <w:pStyle w:val="Title"/>
       </w:pPr>
-      <w:r>
-        <w:lastRenderedPageBreak/>
-        <w:fldChar w:fldCharType="begin"/>
-      </w:r>
-      <w:r>
-        <w:instrText xml:space="preserve"> TITLE  \* MERGEFORMAT </w:instrText>
-      </w:r>
-      <w:r>
-        <w:fldChar w:fldCharType="separate"/>
-      </w:r>
-      <w:r>
-        <w:t xml:space="preserve">Kế hoạch quản lý cấu hình </w:t>
-      </w:r>
-      <w:r>
-        <w:fldChar w:fldCharType="end"/>
-      </w:r>
+      <w:fldSimple w:instr=" TITLE  \* MERGEFORMAT ">
+        <w:r>
+          <w:t xml:space="preserve">Kế hoạch quản lý cấu hình </w:t>
+        </w:r>
+      </w:fldSimple>
     </w:p>
     <w:p>
       <w:pPr>
@@ -2778,13 +2819,13 @@
         <w:jc w:val="both"/>
       </w:pPr>
       <w:r>
-        <w:t xml:space="preserve">Nhóm sẽ sử dụng phần mềm </w:t>
-      </w:r>
-      <w:r>
-        <w:rPr>
-          <w:highlight w:val="green"/>
-        </w:rPr>
-        <w:t>TortoiseSVN 1.9.2</w:t>
+        <w:t xml:space="preserve">Nhóm sẽ sử dụng </w:t>
+      </w:r>
+      <w:r>
+        <w:rPr>
+          <w:lang w:val="en-US"/>
+        </w:rPr>
+        <w:t>github</w:t>
       </w:r>
       <w:r>
         <w:t xml:space="preserve"> Tại địa chỉ:</w:t>
@@ -2797,11 +2838,17 @@
           <w:rPr>
             <w:rStyle w:val="Hyperlink"/>
           </w:rPr>
-          <w:t>http://tortoisesvn.net/downloads.html</w:t>
+          <w:t>https://github.com/QLDAPM-6/EVTranslator</w:t>
         </w:r>
       </w:hyperlink>
       <w:r>
-        <w:t xml:space="preserve"> làm kho lưu trữ dữ liệu của đồ án.</w:t>
+        <w:rPr>
+          <w:lang w:val="en-US"/>
+        </w:rPr>
+        <w:t xml:space="preserve"> </w:t>
+      </w:r>
+      <w:r>
+        <w:t>làm kho lưu trữ dữ liệu của đồ án.</w:t>
       </w:r>
     </w:p>
     <w:p>
@@ -2815,7 +2862,25 @@
         <w:jc w:val="both"/>
       </w:pPr>
       <w:r>
-        <w:t>Kho lưu trữ dữ liệu sẽ được đặt tên là Project AVE</w:t>
+        <w:rPr>
+          <w:lang w:val="en-US"/>
+        </w:rPr>
+        <w:t xml:space="preserve">Sử dụng client sourcetree tại địa chỉ </w:t>
+      </w:r>
+      <w:hyperlink r:id="rId10" w:history="1">
+        <w:r>
+          <w:rPr>
+            <w:rStyle w:val="Hyperlink"/>
+            <w:lang w:val="en-US"/>
+          </w:rPr>
+          <w:t>https://www.sourcetreeapp.com/</w:t>
+        </w:r>
+      </w:hyperlink>
+      <w:r>
+        <w:rPr>
+          <w:lang w:val="en-US"/>
+        </w:rPr>
+        <w:t xml:space="preserve"> phiên bản 1.6.21.0 để truy cập vào repository trên github</w:t>
       </w:r>
     </w:p>
     <w:p>
@@ -2829,6 +2894,26 @@
         <w:jc w:val="both"/>
       </w:pPr>
       <w:r>
+        <w:t xml:space="preserve">Kho lưu trữ dữ liệu sẽ được đặt tên là </w:t>
+      </w:r>
+      <w:r>
+        <w:rPr>
+          <w:lang w:val="en-US"/>
+        </w:rPr>
+        <w:t>EVTranslator</w:t>
+      </w:r>
+    </w:p>
+    <w:p>
+      <w:pPr>
+        <w:widowControl w:val="0"/>
+        <w:numPr>
+          <w:ilvl w:val="0"/>
+          <w:numId w:val="15"/>
+        </w:numPr>
+        <w:spacing w:after="0" w:line="360" w:lineRule="auto"/>
+        <w:jc w:val="both"/>
+      </w:pPr>
+      <w:r>
         <w:t>Nhóm dự định sẽ tạo các tài khoản như sau để truy cập vào kho lưu trữ dữ liệu của đồ án</w:t>
       </w:r>
     </w:p>
@@ -2839,16 +2924,19 @@
         <w:ind w:left="720"/>
       </w:pPr>
       <w:r>
-        <w:t>+1212</w:t>
+        <w:t>+</w:t>
       </w:r>
       <w:r>
         <w:rPr>
           <w:lang w:val="en-US"/>
         </w:rPr>
-        <w:t>1</w:t>
-      </w:r>
-      <w:r>
-        <w:t>48</w:t>
+        <w:t xml:space="preserve"> </w:t>
+      </w:r>
+      <w:r>
+        <w:rPr>
+          <w:rStyle w:val="uficommentbody"/>
+        </w:rPr>
+        <w:t>ndnhuy</w:t>
       </w:r>
     </w:p>
     <w:p>
@@ -2856,9 +2944,19 @@
         <w:widowControl w:val="0"/>
         <w:spacing w:after="0" w:line="360" w:lineRule="auto"/>
         <w:ind w:left="720"/>
-      </w:pPr>
-      <w:r>
-        <w:t>+1212466</w:t>
+        <w:rPr>
+          <w:lang w:val="en-US"/>
+        </w:rPr>
+      </w:pPr>
+      <w:r>
+        <w:lastRenderedPageBreak/>
+        <w:t>+</w:t>
+      </w:r>
+      <w:r>
+        <w:rPr>
+          <w:lang w:val="en-US"/>
+        </w:rPr>
+        <w:t xml:space="preserve"> IamTru</w:t>
       </w:r>
     </w:p>
     <w:p>
@@ -2866,9 +2964,18 @@
         <w:widowControl w:val="0"/>
         <w:spacing w:after="0" w:line="360" w:lineRule="auto"/>
         <w:ind w:left="720"/>
-      </w:pPr>
-      <w:r>
-        <w:t>+1212495</w:t>
+        <w:rPr>
+          <w:lang w:val="en-US"/>
+        </w:rPr>
+      </w:pPr>
+      <w:r>
+        <w:t>+</w:t>
+      </w:r>
+      <w:r>
+        <w:rPr>
+          <w:lang w:val="en-US"/>
+        </w:rPr>
+        <w:t xml:space="preserve"> letung94</w:t>
       </w:r>
     </w:p>
     <w:p>
@@ -2876,10 +2983,18 @@
         <w:widowControl w:val="0"/>
         <w:spacing w:after="0" w:line="360" w:lineRule="auto"/>
         <w:ind w:left="720"/>
-      </w:pPr>
-      <w:r>
-        <w:lastRenderedPageBreak/>
-        <w:t>+1212499</w:t>
+        <w:rPr>
+          <w:lang w:val="en-US"/>
+        </w:rPr>
+      </w:pPr>
+      <w:r>
+        <w:t>+</w:t>
+      </w:r>
+      <w:r>
+        <w:rPr>
+          <w:lang w:val="en-US"/>
+        </w:rPr>
+        <w:t xml:space="preserve"> tttt-conan</w:t>
       </w:r>
     </w:p>
     <w:p>
@@ -2889,7 +3004,19 @@
         <w:ind w:left="720"/>
       </w:pPr>
       <w:r>
-        <w:t>+1212502</w:t>
+        <w:t>+</w:t>
+      </w:r>
+      <w:r>
+        <w:rPr>
+          <w:lang w:val="en-US"/>
+        </w:rPr>
+        <w:t xml:space="preserve"> </w:t>
+      </w:r>
+      <w:r>
+        <w:rPr>
+          <w:rStyle w:val="uficommentbody"/>
+        </w:rPr>
+        <w:t>hdbd789</w:t>
       </w:r>
     </w:p>
     <w:p>
@@ -2901,8 +3028,6 @@
       <w:r>
         <w:t>+1212508</w:t>
       </w:r>
-      <w:bookmarkStart w:id="29" w:name="_GoBack"/>
-      <w:bookmarkEnd w:id="29"/>
     </w:p>
     <w:p>
       <w:pPr>
@@ -2950,7 +3075,7 @@
         </w:rPr>
         <w:t xml:space="preserve">IDE để lập trình là Android Studio 1.4 (mới nhất). Có thể tải tại đây: </w:t>
       </w:r>
-      <w:hyperlink r:id="rId10" w:history="1">
+      <w:hyperlink r:id="rId11" w:history="1">
         <w:r>
           <w:rPr>
             <w:rStyle w:val="Hyperlink"/>
@@ -2976,7 +3101,7 @@
         </w:rPr>
         <w:t xml:space="preserve">Test tool: Chủ yếu sẽ sử dụng các máy thật để test thông qua adb driver. Một số bạn không có máy thật để test có thể sử dụng máy ảo Geny Motion bản free tại địa chỉ sau: </w:t>
       </w:r>
-      <w:hyperlink r:id="rId11" w:history="1">
+      <w:hyperlink r:id="rId12" w:history="1">
         <w:r>
           <w:rPr>
             <w:rStyle w:val="Hyperlink"/>
@@ -2990,16 +3115,16 @@
       <w:pPr>
         <w:pStyle w:val="Heading3"/>
       </w:pPr>
-      <w:bookmarkStart w:id="30" w:name="_Toc265800112"/>
-      <w:bookmarkStart w:id="31" w:name="_Toc431848785"/>
+      <w:bookmarkStart w:id="29" w:name="_Toc265800112"/>
+      <w:bookmarkStart w:id="30" w:name="_Toc431848785"/>
       <w:r>
         <w:t>Tổ chức thư mục lưu trữ sản phẩm (Project Repository</w:t>
       </w:r>
       <w:r>
         <w:t>)</w:t>
       </w:r>
+      <w:bookmarkEnd w:id="29"/>
       <w:bookmarkEnd w:id="30"/>
-      <w:bookmarkEnd w:id="31"/>
       <w:r>
         <w:t xml:space="preserve"> </w:t>
       </w:r>
@@ -3043,7 +3168,10 @@
         <w:ind w:left="720"/>
       </w:pPr>
       <w:r>
-        <w:t>+ 1 thư mục Tài liệu</w:t>
+        <w:t>+ 1 thư mụ</w:t>
+      </w:r>
+      <w:r>
+        <w:t>c Documents</w:t>
       </w:r>
     </w:p>
     <w:p>
@@ -3243,7 +3371,7 @@
               </w:numPr>
             </w:pPr>
             <w:r>
-              <w:t>Tài liệu</w:t>
+              <w:t>Documents</w:t>
             </w:r>
           </w:p>
         </w:tc>
@@ -3281,35 +3409,36 @@
       <w:pPr>
         <w:pStyle w:val="Heading2"/>
       </w:pPr>
-      <w:bookmarkStart w:id="32" w:name="_Toc265800113"/>
-      <w:bookmarkStart w:id="33" w:name="_Toc269471317"/>
-      <w:bookmarkStart w:id="34" w:name="_Toc431765494"/>
-      <w:bookmarkStart w:id="35" w:name="_Toc431766023"/>
-      <w:bookmarkStart w:id="36" w:name="_Toc431848786"/>
-      <w:r>
+      <w:bookmarkStart w:id="31" w:name="_Toc265800113"/>
+      <w:bookmarkStart w:id="32" w:name="_Toc269471317"/>
+      <w:bookmarkStart w:id="33" w:name="_Toc431765494"/>
+      <w:bookmarkStart w:id="34" w:name="_Toc431766023"/>
+      <w:bookmarkStart w:id="35" w:name="_Toc431848786"/>
+      <w:r>
+        <w:lastRenderedPageBreak/>
         <w:t xml:space="preserve">Quản lý cấu hình các </w:t>
       </w:r>
+      <w:bookmarkEnd w:id="31"/>
+      <w:r>
+        <w:t>tài liệu (artifacts)</w:t>
+      </w:r>
       <w:bookmarkEnd w:id="32"/>
-      <w:r>
-        <w:t>tài liệu (artifacts)</w:t>
-      </w:r>
       <w:bookmarkEnd w:id="33"/>
       <w:bookmarkEnd w:id="34"/>
       <w:bookmarkEnd w:id="35"/>
+      <w:r>
+        <w:t xml:space="preserve"> </w:t>
+      </w:r>
+    </w:p>
+    <w:p>
+      <w:pPr>
+        <w:pStyle w:val="Heading3"/>
+      </w:pPr>
+      <w:bookmarkStart w:id="36" w:name="_Toc431848787"/>
+      <w:r>
+        <w:t>Quy tắc đặt tên cho các tài liệu của dự án</w:t>
+      </w:r>
       <w:bookmarkEnd w:id="36"/>
-      <w:r>
-        <w:t xml:space="preserve"> </w:t>
-      </w:r>
-    </w:p>
-    <w:p>
-      <w:pPr>
-        <w:pStyle w:val="Heading3"/>
-      </w:pPr>
-      <w:bookmarkStart w:id="37" w:name="_Toc431848787"/>
-      <w:r>
-        <w:t>Quy tắc đặt tên cho các tài liệu của dự án</w:t>
-      </w:r>
-      <w:bookmarkEnd w:id="37"/>
     </w:p>
     <w:p>
       <w:pPr>
@@ -3382,7 +3511,6 @@
         <w:rPr>
           <w:bCs/>
         </w:rPr>
-        <w:lastRenderedPageBreak/>
         <w:t xml:space="preserve">Ví dụ: </w:t>
       </w:r>
     </w:p>
@@ -3427,11 +3555,11 @@
       <w:pPr>
         <w:pStyle w:val="Heading2"/>
       </w:pPr>
-      <w:bookmarkStart w:id="38" w:name="_Toc265800117"/>
-      <w:bookmarkStart w:id="39" w:name="_Toc269471318"/>
-      <w:bookmarkStart w:id="40" w:name="_Toc431765495"/>
-      <w:bookmarkStart w:id="41" w:name="_Toc431766024"/>
-      <w:bookmarkStart w:id="42" w:name="_Toc431848788"/>
+      <w:bookmarkStart w:id="37" w:name="_Toc265800117"/>
+      <w:bookmarkStart w:id="38" w:name="_Toc269471318"/>
+      <w:bookmarkStart w:id="39" w:name="_Toc431765495"/>
+      <w:bookmarkStart w:id="40" w:name="_Toc431766024"/>
+      <w:bookmarkStart w:id="41" w:name="_Toc431848788"/>
       <w:r>
         <w:t xml:space="preserve">Đưa </w:t>
       </w:r>
@@ -3439,13 +3567,22 @@
         <w:t xml:space="preserve">tài liệu </w:t>
       </w:r>
       <w:r>
-        <w:t>vào lưu trữ trên SVN Database.</w:t>
-      </w:r>
+        <w:t xml:space="preserve">vào lưu trữ trên </w:t>
+      </w:r>
+      <w:r>
+        <w:rPr>
+          <w:lang w:val="en-US"/>
+        </w:rPr>
+        <w:t>Github</w:t>
+      </w:r>
+      <w:r>
+        <w:t>.</w:t>
+      </w:r>
+      <w:bookmarkEnd w:id="37"/>
       <w:bookmarkEnd w:id="38"/>
       <w:bookmarkEnd w:id="39"/>
       <w:bookmarkEnd w:id="40"/>
       <w:bookmarkEnd w:id="41"/>
-      <w:bookmarkEnd w:id="42"/>
     </w:p>
     <w:p>
       <w:pPr>
@@ -3459,7 +3596,25 @@
         <w:rPr>
           <w:lang w:val="vi-VN"/>
         </w:rPr>
-        <w:t>Các tài liệu phải được đưa vào quản lý trên SVN Database dự án ngay sau khi hoàn thành (tạo mới hoặc cập nhật), ngày đưa lên SVN phải nằm trong khoảng thời gian Baseline yêu cầu cho tài liệu đó</w:t>
+        <w:t>Các tài liệu phải được đưa vào quản lý trên</w:t>
+      </w:r>
+      <w:r>
+        <w:t xml:space="preserve"> Repository</w:t>
+      </w:r>
+      <w:r>
+        <w:rPr>
+          <w:lang w:val="vi-VN"/>
+        </w:rPr>
+        <w:t xml:space="preserve"> dự án ngay sau khi hoàn thành (tạo mới hoặc cập nhật), ngày đưa lên </w:t>
+      </w:r>
+      <w:r>
+        <w:t>repository</w:t>
+      </w:r>
+      <w:r>
+        <w:rPr>
+          <w:lang w:val="vi-VN"/>
+        </w:rPr>
+        <w:t xml:space="preserve"> phải nằm trong khoảng thời gian Baseline yêu cầu cho tài liệu đó</w:t>
       </w:r>
     </w:p>
     <w:p>
@@ -3474,82 +3629,106 @@
         <w:rPr>
           <w:lang w:val="vi-VN"/>
         </w:rPr>
-        <w:t>Account sử dụng để cập nhật tài liệu vào SVN phải là account được cấp cho cán bộ nhân lực của dự án được phân công  thực hiện cập nhật tài liệu.</w:t>
+        <w:t xml:space="preserve">Account sử dụng để cập nhật tài liệu vào </w:t>
+      </w:r>
+      <w:r>
+        <w:t>github</w:t>
+      </w:r>
+      <w:r>
+        <w:rPr>
+          <w:lang w:val="vi-VN"/>
+        </w:rPr>
+        <w:t xml:space="preserve"> phả</w:t>
+      </w:r>
+      <w:r>
+        <w:rPr>
+          <w:lang w:val="vi-VN"/>
+        </w:rPr>
+        <w:t xml:space="preserve">i là account </w:t>
+      </w:r>
+      <w:r>
+        <w:t>riêng của</w:t>
+      </w:r>
+      <w:r>
+        <w:rPr>
+          <w:lang w:val="vi-VN"/>
+        </w:rPr>
+        <w:t xml:space="preserve"> cán bộ nhân lực của dự án được phân công  thực hiện cập nhật tài liệu.</w:t>
       </w:r>
     </w:p>
     <w:p>
       <w:pPr>
         <w:pStyle w:val="Heading2"/>
       </w:pPr>
-      <w:bookmarkStart w:id="43" w:name="_Toc265800118"/>
-      <w:bookmarkStart w:id="44" w:name="_Toc269471319"/>
-      <w:bookmarkStart w:id="45" w:name="_Toc431765496"/>
-      <w:bookmarkStart w:id="46" w:name="_Toc431766025"/>
-      <w:bookmarkStart w:id="47" w:name="_Toc431848789"/>
+      <w:bookmarkStart w:id="42" w:name="_Toc265800118"/>
+      <w:bookmarkStart w:id="43" w:name="_Toc269471319"/>
+      <w:bookmarkStart w:id="44" w:name="_Toc431765496"/>
+      <w:bookmarkStart w:id="45" w:name="_Toc431766025"/>
+      <w:bookmarkStart w:id="46" w:name="_Toc431848789"/>
       <w:r>
         <w:t>Cập nhật</w:t>
       </w:r>
       <w:r>
         <w:t xml:space="preserve"> và Commit các thành phần cấu hình</w:t>
       </w:r>
+      <w:bookmarkEnd w:id="42"/>
       <w:bookmarkEnd w:id="43"/>
       <w:bookmarkEnd w:id="44"/>
       <w:bookmarkEnd w:id="45"/>
       <w:bookmarkEnd w:id="46"/>
+    </w:p>
+    <w:p>
+      <w:pPr>
+        <w:spacing w:line="360" w:lineRule="auto"/>
+      </w:pPr>
+      <w:r>
+        <w:t>Thực hiện: Các thành viên trong dự án.</w:t>
+      </w:r>
+    </w:p>
+    <w:p>
+      <w:pPr>
+        <w:spacing w:line="360" w:lineRule="auto"/>
+      </w:pPr>
+      <w:r>
+        <w:t>Công cụ: ……</w:t>
+      </w:r>
+    </w:p>
+    <w:p>
+      <w:pPr>
+        <w:spacing w:line="360" w:lineRule="auto"/>
+      </w:pPr>
+      <w:r>
+        <w:t>Quyền truy nhập phải được phân công bởi người quản lý cấu hình. Giảm thiểu trường hợp xảy ra xung đột trong quá trình làm việc.</w:t>
+      </w:r>
+    </w:p>
+    <w:p>
+      <w:pPr>
+        <w:spacing w:line="360" w:lineRule="auto"/>
+      </w:pPr>
+      <w:r>
+        <w:t xml:space="preserve">Trước khi làm việc, các thành viên luôn phải thực hiện thao tác Update. Sau đó, các thành viên tạo ra thay đổi trên các thành phần cấu hình phải được commit lên vùng dữ liệu dùng chung – repository. </w:t>
+      </w:r>
+    </w:p>
+    <w:p>
+      <w:pPr>
+        <w:spacing w:line="360" w:lineRule="auto"/>
+      </w:pPr>
+      <w:r>
+        <w:t xml:space="preserve">Hoạt động cập nhật và commit của các thành viên dự án thường dễ bị xung đột nên với mỗi dự án cần có các quy định rõ ràng về thời gian cũng như thứ tự thực hiện của các thành viên dùng chung một thành phần cấu hình để giảm thiểu tối đa xung đột đó. </w:t>
+      </w:r>
+      <w:bookmarkStart w:id="47" w:name="_Toc265800119"/>
+      <w:bookmarkStart w:id="48" w:name="_Toc269471320"/>
+      <w:r>
+        <w:t xml:space="preserve">Cập nhật tình trạng </w:t>
+      </w:r>
+      <w:r>
+        <w:t xml:space="preserve">thay đổi của </w:t>
+      </w:r>
+      <w:r>
+        <w:t>các tài liệu (lịch sử tài liệu)</w:t>
+      </w:r>
       <w:bookmarkEnd w:id="47"/>
-    </w:p>
-    <w:p>
-      <w:pPr>
-        <w:spacing w:line="360" w:lineRule="auto"/>
-      </w:pPr>
-      <w:r>
-        <w:t>Thực hiện: Các thành viên trong dự án.</w:t>
-      </w:r>
-    </w:p>
-    <w:p>
-      <w:pPr>
-        <w:spacing w:line="360" w:lineRule="auto"/>
-      </w:pPr>
-      <w:r>
-        <w:t>Công cụ: ……</w:t>
-      </w:r>
-    </w:p>
-    <w:p>
-      <w:pPr>
-        <w:spacing w:line="360" w:lineRule="auto"/>
-      </w:pPr>
-      <w:r>
-        <w:t>Quyền truy nhập phải được phân công bởi người quản lý cấu hình. Giảm thiểu trường hợp xảy ra xung đột trong quá trình làm việc.</w:t>
-      </w:r>
-    </w:p>
-    <w:p>
-      <w:pPr>
-        <w:spacing w:line="360" w:lineRule="auto"/>
-      </w:pPr>
-      <w:r>
-        <w:t xml:space="preserve">Trước khi làm việc, các thành viên luôn phải thực hiện thao tác Update. Sau đó, các thành viên tạo ra thay đổi trên các thành phần cấu hình phải được commit lên vùng dữ liệu dùng chung – repository. </w:t>
-      </w:r>
-    </w:p>
-    <w:p>
-      <w:pPr>
-        <w:spacing w:line="360" w:lineRule="auto"/>
-      </w:pPr>
-      <w:r>
-        <w:t xml:space="preserve">Hoạt động cập nhật và commit của các thành viên dự án thường dễ bị xung đột nên với mỗi dự án cần có các quy định rõ ràng về thời gian cũng như thứ tự thực hiện của các thành viên dùng chung một thành phần cấu hình để giảm thiểu tối đa xung đột đó. </w:t>
-      </w:r>
-      <w:bookmarkStart w:id="48" w:name="_Toc265800119"/>
-      <w:bookmarkStart w:id="49" w:name="_Toc269471320"/>
-      <w:r>
-        <w:t xml:space="preserve">Cập nhật tình trạng </w:t>
-      </w:r>
-      <w:r>
-        <w:t xml:space="preserve">thay đổi của </w:t>
-      </w:r>
-      <w:r>
-        <w:t>các tài liệu (lịch sử tài liệu)</w:t>
-      </w:r>
       <w:bookmarkEnd w:id="48"/>
-      <w:bookmarkEnd w:id="49"/>
       <w:r>
         <w:t xml:space="preserve"> </w:t>
       </w:r>
@@ -3614,6 +3793,7 @@
               <w:rPr>
                 <w:b/>
               </w:rPr>
+              <w:lastRenderedPageBreak/>
               <w:t>Ngày</w:t>
             </w:r>
           </w:p>
@@ -3840,7 +4020,6 @@
         <w:rPr>
           <w:lang w:val="vi-VN"/>
         </w:rPr>
-        <w:lastRenderedPageBreak/>
         <w:t>Ngày, số phiên bản trên Trang bìa (Trang 1) phải trùng với record có ngày và số phiên bản cuối cùng trong bảng Lịch sử tài liệu</w:t>
       </w:r>
     </w:p>
@@ -3848,37 +4027,37 @@
       <w:pPr>
         <w:pStyle w:val="Heading2"/>
       </w:pPr>
-      <w:bookmarkStart w:id="50" w:name="_Toc265800120"/>
-      <w:bookmarkStart w:id="51" w:name="_Toc269471321"/>
-      <w:bookmarkStart w:id="52" w:name="_Toc431765497"/>
-      <w:bookmarkStart w:id="53" w:name="_Toc431766026"/>
-      <w:bookmarkStart w:id="54" w:name="_Toc431848790"/>
+      <w:bookmarkStart w:id="49" w:name="_Toc265800120"/>
+      <w:bookmarkStart w:id="50" w:name="_Toc269471321"/>
+      <w:bookmarkStart w:id="51" w:name="_Toc431765497"/>
+      <w:bookmarkStart w:id="52" w:name="_Toc431766026"/>
+      <w:bookmarkStart w:id="53" w:name="_Toc431848790"/>
       <w:r>
         <w:t>Quản lý phiên bản phần mềm (Product)</w:t>
       </w:r>
+      <w:bookmarkEnd w:id="49"/>
       <w:bookmarkEnd w:id="50"/>
       <w:bookmarkEnd w:id="51"/>
       <w:bookmarkEnd w:id="52"/>
       <w:bookmarkEnd w:id="53"/>
+    </w:p>
+    <w:p>
+      <w:pPr>
+        <w:pStyle w:val="Heading3"/>
+      </w:pPr>
+      <w:bookmarkStart w:id="54" w:name="_Toc265800121"/>
+      <w:bookmarkStart w:id="55" w:name="_Toc431848791"/>
+      <w:r>
+        <w:t xml:space="preserve">Đặt </w:t>
+      </w:r>
+      <w:r>
+        <w:t xml:space="preserve">phiên bản cho </w:t>
+      </w:r>
       <w:bookmarkEnd w:id="54"/>
-    </w:p>
-    <w:p>
-      <w:pPr>
-        <w:pStyle w:val="Heading3"/>
-      </w:pPr>
-      <w:bookmarkStart w:id="55" w:name="_Toc265800121"/>
-      <w:bookmarkStart w:id="56" w:name="_Toc431848791"/>
-      <w:r>
-        <w:t xml:space="preserve">Đặt </w:t>
-      </w:r>
-      <w:r>
-        <w:t xml:space="preserve">phiên bản cho </w:t>
+      <w:r>
+        <w:t>các tài liệu</w:t>
       </w:r>
       <w:bookmarkEnd w:id="55"/>
-      <w:r>
-        <w:t>các tài liệu</w:t>
-      </w:r>
-      <w:bookmarkEnd w:id="56"/>
       <w:r>
         <w:t xml:space="preserve"> </w:t>
       </w:r>
@@ -4236,8 +4415,8 @@
       <w:pPr>
         <w:pStyle w:val="Heading3"/>
       </w:pPr>
-      <w:bookmarkStart w:id="57" w:name="_Toc265800122"/>
-      <w:bookmarkStart w:id="58" w:name="_Toc431848792"/>
+      <w:bookmarkStart w:id="56" w:name="_Toc265800122"/>
+      <w:bookmarkStart w:id="57" w:name="_Toc431848792"/>
       <w:r>
         <w:t xml:space="preserve">Quy định cho việc đánh </w:t>
       </w:r>
@@ -4253,34 +4432,36 @@
       <w:r>
         <w:t>.</w:t>
       </w:r>
+      <w:bookmarkEnd w:id="56"/>
       <w:bookmarkEnd w:id="57"/>
+    </w:p>
+    <w:p>
+      <w:pPr>
+        <w:spacing w:line="360" w:lineRule="auto"/>
+      </w:pPr>
+      <w:r>
+        <w:t>Số phiên bản của tài liệu chỉ đánh sau khi đã có kết quả review “Đạt”của reviewer, theo trình tự: tài liệu tạo mới/ điều chỉnh -</w:t>
+      </w:r>
+      <w:r>
+        <w:sym w:font="Wingdings" w:char="F0E0"/>
+      </w:r>
+      <w:r>
+        <w:t xml:space="preserve"> gửi cho Reviewer review </w:t>
+      </w:r>
+      <w:r>
+        <w:sym w:font="Wingdings" w:char="F0E0"/>
+      </w:r>
+      <w:r>
+        <w:t xml:space="preserve"> nếu kết quả review “Đạt” </w:t>
+      </w:r>
+      <w:r>
+        <w:sym w:font="Wingdings" w:char="F0E0"/>
+      </w:r>
+      <w:r>
+        <w:t xml:space="preserve"> người thực hiện tài liệu cập nhật phiên bản mới cho tài liệu và phát hành tài liệu vào Project Repository</w:t>
+      </w:r>
+      <w:bookmarkStart w:id="58" w:name="_GoBack"/>
       <w:bookmarkEnd w:id="58"/>
-    </w:p>
-    <w:p>
-      <w:pPr>
-        <w:spacing w:line="360" w:lineRule="auto"/>
-      </w:pPr>
-      <w:r>
-        <w:t>Số phiên bản của tài liệu chỉ đánh sau khi đã có kết quả review “Đạt”của reviewer, theo trình tự: tài liệu tạo mới/ điều chỉnh -</w:t>
-      </w:r>
-      <w:r>
-        <w:sym w:font="Wingdings" w:char="F0E0"/>
-      </w:r>
-      <w:r>
-        <w:t xml:space="preserve"> gửi cho Reviewer review </w:t>
-      </w:r>
-      <w:r>
-        <w:sym w:font="Wingdings" w:char="F0E0"/>
-      </w:r>
-      <w:r>
-        <w:t xml:space="preserve"> nếu kết quả review “Đạt” </w:t>
-      </w:r>
-      <w:r>
-        <w:sym w:font="Wingdings" w:char="F0E0"/>
-      </w:r>
-      <w:r>
-        <w:t xml:space="preserve"> người thực hiện tài liệu cập nhật phiên bản mới cho tài liệu và phát hành tài liệu vào Project Repository (SVN Database).</w:t>
-      </w:r>
     </w:p>
     <w:p>
       <w:pPr>
@@ -4346,6 +4527,7 @@
         <w:rPr>
           <w:lang w:val="vi-VN"/>
         </w:rPr>
+        <w:lastRenderedPageBreak/>
         <w:t xml:space="preserve">Sản phẩm nếu được nâng cấp ở mức độ lớn và toàn diện sẽ có số </w:t>
       </w:r>
       <w:r>
@@ -4437,8 +4619,8 @@
       </w:r>
     </w:p>
     <w:sectPr>
-      <w:headerReference w:type="default" r:id="rId12"/>
-      <w:footerReference w:type="default" r:id="rId13"/>
+      <w:headerReference w:type="default" r:id="rId13"/>
+      <w:footerReference w:type="default" r:id="rId14"/>
       <w:pgSz w:w="11906" w:h="16838" w:code="9"/>
       <w:pgMar w:top="1440" w:right="1440" w:bottom="1440" w:left="1440" w:header="709" w:footer="0" w:gutter="0"/>
       <w:cols w:space="708"/>
@@ -4564,7 +4746,7 @@
               </w14:shadow>
               <w14:numForm w14:val="oldStyle"/>
             </w:rPr>
-            <w:t>5</w:t>
+            <w:t>8</w:t>
           </w:r>
           <w:r>
             <w:rPr>
@@ -7648,6 +7830,11 @@
       <w:ind w:left="520"/>
     </w:pPr>
   </w:style>
+  <w:style w:type="character" w:customStyle="1" w:styleId="uficommentbody">
+    <w:name w:val="uficommentbody"/>
+    <w:basedOn w:val="DefaultParagraphFont"/>
+    <w:rsid w:val="004059AC"/>
+  </w:style>
 </w:styles>
 </file>
 
@@ -7941,7 +8128,7 @@
 </file>
 
 <file path=customXml/itemProps1.xml><?xml version="1.0" encoding="utf-8"?>
-<ds:datastoreItem xmlns:ds="http://schemas.openxmlformats.org/officeDocument/2006/customXml" ds:itemID="{713E2F6D-F56A-4C04-A2C7-6CAC8503FA36}">
+<ds:datastoreItem xmlns:ds="http://schemas.openxmlformats.org/officeDocument/2006/customXml" ds:itemID="{96164F95-63C6-4D42-B994-818D6A29F79F}">
   <ds:schemaRefs>
     <ds:schemaRef ds:uri="http://schemas.openxmlformats.org/officeDocument/2006/bibliography"/>
   </ds:schemaRefs>

</xml_diff>